<commit_message>
works done by antor
</commit_message>
<xml_diff>
--- a/backlogs/Product Backlog.docx
+++ b/backlogs/Product Backlog.docx
@@ -755,7 +755,7 @@
               <w:rPr>
                 <w:rFonts w:ascii="Georgia" w:hAnsi="Georgia"/>
               </w:rPr>
-              <w:t>In Progress</w:t>
+              <w:t>Done</w:t>
             </w:r>
           </w:p>
         </w:tc>
@@ -899,7 +899,7 @@
               <w:rPr>
                 <w:rFonts w:ascii="Georgia" w:hAnsi="Georgia"/>
               </w:rPr>
-              <w:t>To be Started</w:t>
+              <w:t>Done</w:t>
             </w:r>
           </w:p>
         </w:tc>
@@ -1088,7 +1088,7 @@
               <w:rPr>
                 <w:rFonts w:ascii="Georgia" w:hAnsi="Georgia"/>
               </w:rPr>
-              <w:t>To be Started</w:t>
+              <w:t>Done</w:t>
             </w:r>
           </w:p>
         </w:tc>
@@ -1232,7 +1232,7 @@
               <w:rPr>
                 <w:rFonts w:ascii="Georgia" w:hAnsi="Georgia"/>
               </w:rPr>
-              <w:t>To be Started</w:t>
+              <w:t>Done</w:t>
             </w:r>
           </w:p>
         </w:tc>
@@ -1376,7 +1376,7 @@
               <w:rPr>
                 <w:rFonts w:ascii="Georgia" w:hAnsi="Georgia"/>
               </w:rPr>
-              <w:t>To be Started</w:t>
+              <w:t>Done</w:t>
             </w:r>
           </w:p>
         </w:tc>
@@ -1525,7 +1525,7 @@
               <w:rPr>
                 <w:rFonts w:ascii="Georgia" w:hAnsi="Georgia"/>
               </w:rPr>
-              <w:t>To be Started</w:t>
+              <w:t xml:space="preserve"> Done</w:t>
             </w:r>
           </w:p>
         </w:tc>
@@ -1687,7 +1687,7 @@
               <w:rPr>
                 <w:rFonts w:ascii="Georgia" w:hAnsi="Georgia"/>
               </w:rPr>
-              <w:t>To be Started</w:t>
+              <w:t xml:space="preserve"> In progress</w:t>
             </w:r>
           </w:p>
         </w:tc>

</xml_diff>

<commit_message>
product backlog and sprint backlog updated
</commit_message>
<xml_diff>
--- a/backlogs/Product Backlog.docx
+++ b/backlogs/Product Backlog.docx
@@ -286,13 +286,6 @@
               </w:rPr>
               <w:t>add new librarians</w:t>
             </w:r>
-          </w:p>
-          <w:p>
-            <w:pPr>
-              <w:rPr>
-                <w:rFonts w:ascii="Georgia" w:hAnsi="Georgia"/>
-              </w:rPr>
-            </w:pPr>
           </w:p>
         </w:tc>
         <w:tc>

</xml_diff>